<commit_message>
essay:add the quetion analysis
</commit_message>
<xml_diff>
--- a/论文.docx
+++ b/论文.docx
@@ -1,105 +1,490 @@
 
 <file path=word/document.xml><?xml version="1.0" encoding="utf-8"?>
-<w:document xmlns:wpc="http://schemas.microsoft.com/office/word/2010/wordprocessingCanvas" xmlns:mo="http://schemas.microsoft.com/office/mac/office/2008/main" xmlns:mc="http://schemas.openxmlformats.org/markup-compatibility/2006" xmlns:mv="urn:schemas-microsoft-com:mac:vml" xmlns:o="urn:schemas-microsoft-com:office:office" xmlns:r="http://schemas.openxmlformats.org/officeDocument/2006/relationships" xmlns:m="http://schemas.openxmlformats.org/officeDocument/2006/math" xmlns:v="urn:schemas-microsoft-com:vml" xmlns:wp14="http://schemas.microsoft.com/office/word/2010/wordprocessingDrawing" xmlns:wp="http://schemas.openxmlformats.org/drawingml/2006/wordprocessingDrawing" xmlns:w10="urn:schemas-microsoft-com:office:word" xmlns:w="http://schemas.openxmlformats.org/wordprocessingml/2006/main" xmlns:w14="http://schemas.microsoft.com/office/word/2010/wordml" xmlns:w15="http://schemas.microsoft.com/office/word/2012/wordml" xmlns:wpg="http://schemas.microsoft.com/office/word/2010/wordprocessingGroup" xmlns:wpi="http://schemas.microsoft.com/office/word/2010/wordprocessingInk" xmlns:wne="http://schemas.microsoft.com/office/word/2006/wordml" xmlns:wps="http://schemas.microsoft.com/office/word/2010/wordprocessingShape" mc:Ignorable="w14 w15 wp14">
+<w:document xmlns:wpc="http://schemas.microsoft.com/office/word/2010/wordprocessingCanvas" xmlns:mc="http://schemas.openxmlformats.org/markup-compatibility/2006" xmlns:o="urn:schemas-microsoft-com:office:office" xmlns:r="http://schemas.openxmlformats.org/officeDocument/2006/relationships" xmlns:m="http://schemas.openxmlformats.org/officeDocument/2006/math" xmlns:v="urn:schemas-microsoft-com:vml" xmlns:wp14="http://schemas.microsoft.com/office/word/2010/wordprocessingDrawing" xmlns:wp="http://schemas.openxmlformats.org/drawingml/2006/wordprocessingDrawing" xmlns:w10="urn:schemas-microsoft-com:office:word" xmlns:w="http://schemas.openxmlformats.org/wordprocessingml/2006/main" xmlns:w14="http://schemas.microsoft.com/office/word/2010/wordml" xmlns:w15="http://schemas.microsoft.com/office/word/2012/wordml" xmlns:wpg="http://schemas.microsoft.com/office/word/2010/wordprocessingGroup" xmlns:wpi="http://schemas.microsoft.com/office/word/2010/wordprocessingInk" xmlns:wne="http://schemas.microsoft.com/office/word/2006/wordml" xmlns:wps="http://schemas.microsoft.com/office/word/2010/wordprocessingShape" mc:Ignorable="w14 w15 wp14">
   <w:body>
     <w:p>
       <w:pPr>
         <w:rPr>
+          <w:b/>
+          <w:sz w:val="32"/>
+        </w:rPr>
+      </w:pPr>
+      <w:r>
+        <w:rPr>
+          <w:b/>
+          <w:sz w:val="32"/>
+        </w:rPr>
+        <w:t>问题重述</w:t>
+      </w:r>
+    </w:p>
+    <w:p>
+      <w:pPr>
+        <w:rPr>
+          <w:rFonts w:asciiTheme="minorEastAsia" w:hAnsiTheme="minorEastAsia"/>
+        </w:rPr>
+      </w:pPr>
+      <w:r>
+        <w:rPr>
+          <w:rFonts w:asciiTheme="minorEastAsia" w:hAnsiTheme="minorEastAsia"/>
+          <w:sz w:val="32"/>
+        </w:rPr>
+        <w:softHyphen/>
+      </w:r>
+      <w:r>
+        <w:rPr>
+          <w:rFonts w:asciiTheme="minorEastAsia" w:hAnsiTheme="minorEastAsia"/>
+          <w:sz w:val="32"/>
+        </w:rPr>
+        <w:softHyphen/>
+      </w:r>
+      <w:r>
+        <w:rPr>
+          <w:rFonts w:asciiTheme="minorEastAsia" w:hAnsiTheme="minorEastAsia"/>
+          <w:sz w:val="32"/>
+        </w:rPr>
+        <w:softHyphen/>
+      </w:r>
+      <w:r>
+        <w:rPr>
+          <w:rFonts w:asciiTheme="minorEastAsia" w:hAnsiTheme="minorEastAsia"/>
+          <w:sz w:val="32"/>
+        </w:rPr>
+        <w:softHyphen/>
+      </w:r>
+      <w:r>
+        <w:rPr>
+          <w:rFonts w:asciiTheme="minorEastAsia" w:hAnsiTheme="minorEastAsia"/>
+          <w:sz w:val="32"/>
+        </w:rPr>
+        <w:softHyphen/>
+      </w:r>
+      <w:r>
+        <w:rPr>
+          <w:rFonts w:asciiTheme="minorEastAsia" w:hAnsiTheme="minorEastAsia"/>
+          <w:sz w:val="32"/>
+        </w:rPr>
+        <w:softHyphen/>
+      </w:r>
+      <w:r>
+        <w:rPr>
+          <w:rFonts w:asciiTheme="minorEastAsia" w:hAnsiTheme="minorEastAsia"/>
+          <w:sz w:val="32"/>
+        </w:rPr>
+        <w:softHyphen/>
+      </w:r>
+      <w:r>
+        <w:rPr>
+          <w:rFonts w:asciiTheme="minorEastAsia" w:hAnsiTheme="minorEastAsia"/>
+          <w:sz w:val="32"/>
+        </w:rPr>
+        <w:tab/>
+      </w:r>
+      <w:r>
+        <w:rPr>
+          <w:rFonts w:asciiTheme="minorEastAsia" w:hAnsiTheme="minorEastAsia" w:hint="eastAsia"/>
+        </w:rPr>
+        <w:t>在日常用电中</w:t>
+      </w:r>
+      <w:r>
+        <w:rPr>
+          <w:rFonts w:asciiTheme="minorEastAsia" w:hAnsiTheme="minorEastAsia"/>
+        </w:rPr>
+        <w:t>，有些</w:t>
+      </w:r>
+      <w:r>
+        <w:rPr>
+          <w:rFonts w:asciiTheme="minorEastAsia" w:hAnsiTheme="minorEastAsia" w:hint="eastAsia"/>
+        </w:rPr>
+        <w:t>大企业经常会在电表中</w:t>
+      </w:r>
+      <w:r>
+        <w:rPr>
+          <w:rFonts w:asciiTheme="minorEastAsia" w:hAnsiTheme="minorEastAsia"/>
+        </w:rPr>
+        <w:t>外接电线</w:t>
+      </w:r>
+      <w:r>
+        <w:rPr>
+          <w:rFonts w:asciiTheme="minorEastAsia" w:hAnsiTheme="minorEastAsia" w:hint="eastAsia"/>
+        </w:rPr>
+        <w:t>以窃电</w:t>
+      </w:r>
+      <w:r>
+        <w:rPr>
+          <w:rFonts w:asciiTheme="minorEastAsia" w:hAnsiTheme="minorEastAsia"/>
+        </w:rPr>
+        <w:t>。</w:t>
+      </w:r>
+      <w:r>
+        <w:rPr>
+          <w:rFonts w:asciiTheme="minorEastAsia" w:hAnsiTheme="minorEastAsia"/>
+        </w:rPr>
+        <w:t>本建模任务目标</w:t>
+      </w:r>
+      <w:r>
+        <w:rPr>
+          <w:rFonts w:asciiTheme="minorEastAsia" w:hAnsiTheme="minorEastAsia" w:hint="eastAsia"/>
+        </w:rPr>
+        <w:t>为</w:t>
+      </w:r>
+      <w:r>
+        <w:rPr>
+          <w:rFonts w:asciiTheme="minorEastAsia" w:hAnsiTheme="minorEastAsia"/>
+        </w:rPr>
+        <w:t>通过对企业一段时间内电表</w:t>
+      </w:r>
+      <w:r>
+        <w:rPr>
+          <w:rFonts w:asciiTheme="minorEastAsia" w:hAnsiTheme="minorEastAsia" w:hint="eastAsia"/>
+        </w:rPr>
+        <w:t>数值</w:t>
+      </w:r>
+      <w:r>
+        <w:rPr>
+          <w:rFonts w:asciiTheme="minorEastAsia" w:hAnsiTheme="minorEastAsia"/>
+        </w:rPr>
+        <w:t>、</w:t>
+      </w:r>
+      <w:r>
+        <w:rPr>
+          <w:rFonts w:asciiTheme="minorEastAsia" w:hAnsiTheme="minorEastAsia" w:hint="eastAsia"/>
+        </w:rPr>
+        <w:t>交流电压</w:t>
+      </w:r>
+      <w:r>
+        <w:rPr>
+          <w:rFonts w:asciiTheme="minorEastAsia" w:hAnsiTheme="minorEastAsia"/>
+        </w:rPr>
+        <w:t>、电</w:t>
+      </w:r>
+      <w:r>
+        <w:rPr>
+          <w:rFonts w:asciiTheme="minorEastAsia" w:hAnsiTheme="minorEastAsia" w:hint="eastAsia"/>
+        </w:rPr>
+        <w:t>相位</w:t>
+      </w:r>
+      <w:r>
+        <w:rPr>
+          <w:rFonts w:asciiTheme="minorEastAsia" w:hAnsiTheme="minorEastAsia" w:hint="eastAsia"/>
+        </w:rPr>
+        <w:t>、</w:t>
+      </w:r>
+      <w:r>
+        <w:rPr>
+          <w:rFonts w:asciiTheme="minorEastAsia" w:hAnsiTheme="minorEastAsia"/>
+        </w:rPr>
+        <w:t>功率因数、有</w:t>
+      </w:r>
+      <w:r>
+        <w:rPr>
+          <w:rFonts w:asciiTheme="minorEastAsia" w:hAnsiTheme="minorEastAsia" w:hint="eastAsia"/>
+        </w:rPr>
+        <w:t>功</w:t>
+      </w:r>
+      <w:r>
+        <w:rPr>
+          <w:rFonts w:asciiTheme="minorEastAsia" w:hAnsiTheme="minorEastAsia"/>
+        </w:rPr>
+        <w:t>总</w:t>
+      </w:r>
+      <w:r>
+        <w:rPr>
+          <w:rFonts w:asciiTheme="minorEastAsia" w:hAnsiTheme="minorEastAsia"/>
+        </w:rPr>
+        <w:t>等可测</w:t>
+      </w:r>
+      <w:r>
+        <w:rPr>
+          <w:rFonts w:asciiTheme="minorEastAsia" w:hAnsiTheme="minorEastAsia" w:hint="eastAsia"/>
+        </w:rPr>
+        <w:t>得</w:t>
+      </w:r>
+      <w:r>
+        <w:rPr>
+          <w:rFonts w:asciiTheme="minorEastAsia" w:hAnsiTheme="minorEastAsia"/>
+        </w:rPr>
+        <w:t>的用电数据判断企业是否存在漏电、</w:t>
+      </w:r>
+      <w:r>
+        <w:rPr>
+          <w:rFonts w:asciiTheme="minorEastAsia" w:hAnsiTheme="minorEastAsia" w:hint="eastAsia"/>
+        </w:rPr>
+        <w:t>窃电</w:t>
+      </w:r>
+      <w:r>
+        <w:rPr>
+          <w:rFonts w:asciiTheme="minorEastAsia" w:hAnsiTheme="minorEastAsia"/>
+        </w:rPr>
+        <w:t>情况，</w:t>
+      </w:r>
+      <w:r>
+        <w:rPr>
+          <w:rFonts w:asciiTheme="minorEastAsia" w:hAnsiTheme="minorEastAsia" w:hint="eastAsia"/>
+        </w:rPr>
+        <w:t>并</w:t>
+      </w:r>
+      <w:r>
+        <w:rPr>
+          <w:rFonts w:asciiTheme="minorEastAsia" w:hAnsiTheme="minorEastAsia"/>
+        </w:rPr>
+        <w:t>对此结果进行一般化，</w:t>
+      </w:r>
+      <w:r>
+        <w:rPr>
+          <w:rFonts w:asciiTheme="minorEastAsia" w:hAnsiTheme="minorEastAsia" w:hint="eastAsia"/>
+        </w:rPr>
+        <w:t>建立</w:t>
+      </w:r>
+      <w:r>
+        <w:rPr>
+          <w:rFonts w:asciiTheme="minorEastAsia" w:hAnsiTheme="minorEastAsia"/>
+        </w:rPr>
+        <w:t>以指标加权</w:t>
+      </w:r>
+      <w:r>
+        <w:rPr>
+          <w:rFonts w:asciiTheme="minorEastAsia" w:hAnsiTheme="minorEastAsia" w:hint="eastAsia"/>
+        </w:rPr>
+        <w:t>为基础的</w:t>
+      </w:r>
+      <w:r>
+        <w:rPr>
+          <w:rFonts w:asciiTheme="minorEastAsia" w:hAnsiTheme="minorEastAsia"/>
+        </w:rPr>
+        <w:t>通用模型。</w:t>
+      </w:r>
+    </w:p>
+    <w:p>
+      <w:pPr>
+        <w:rPr>
+          <w:rFonts w:asciiTheme="minorEastAsia" w:hAnsiTheme="minorEastAsia"/>
+        </w:rPr>
+      </w:pPr>
+      <w:r>
+        <w:rPr>
+          <w:rFonts w:asciiTheme="minorEastAsia" w:hAnsiTheme="minorEastAsia"/>
+        </w:rPr>
+        <w:softHyphen/>
+      </w:r>
+      <w:r>
+        <w:rPr>
+          <w:rFonts w:asciiTheme="minorEastAsia" w:hAnsiTheme="minorEastAsia"/>
+        </w:rPr>
+        <w:softHyphen/>
+      </w:r>
+    </w:p>
+    <w:p>
+      <w:pPr>
+        <w:rPr>
+          <w:rFonts w:asciiTheme="minorEastAsia" w:hAnsiTheme="minorEastAsia"/>
+        </w:rPr>
+      </w:pPr>
+      <w:r>
+        <w:rPr>
+          <w:rFonts w:asciiTheme="minorEastAsia" w:hAnsiTheme="minorEastAsia"/>
+        </w:rPr>
+        <w:t>数学重述：</w:t>
+      </w:r>
+    </w:p>
+    <w:p>
+      <w:pPr>
+        <w:ind w:firstLine="420"/>
+        <w:rPr>
+          <w:rFonts w:asciiTheme="minorEastAsia" w:hAnsiTheme="minorEastAsia"/>
+        </w:rPr>
+      </w:pPr>
+      <w:r>
+        <w:rPr>
+          <w:rFonts w:asciiTheme="minorEastAsia" w:hAnsiTheme="minorEastAsia" w:hint="eastAsia"/>
+        </w:rPr>
+        <w:t>通过对</w:t>
+      </w:r>
+      <w:r>
+        <w:rPr>
+          <w:rFonts w:asciiTheme="minorEastAsia" w:hAnsiTheme="minorEastAsia"/>
+        </w:rPr>
+        <w:t>所测得电表测得功、</w:t>
+      </w:r>
+      <w:r>
+        <w:rPr>
+          <w:rFonts w:asciiTheme="minorEastAsia" w:hAnsiTheme="minorEastAsia" w:hint="eastAsia"/>
+        </w:rPr>
+        <w:t>各相电流电压</w:t>
+      </w:r>
+      <w:r>
+        <w:rPr>
+          <w:rFonts w:asciiTheme="minorEastAsia" w:hAnsiTheme="minorEastAsia"/>
+        </w:rPr>
+        <w:t>、</w:t>
+      </w:r>
+      <w:r>
+        <w:rPr>
+          <w:rFonts w:asciiTheme="minorEastAsia" w:hAnsiTheme="minorEastAsia" w:hint="eastAsia"/>
+        </w:rPr>
+        <w:t>功率因数</w:t>
+      </w:r>
+      <w:r>
+        <w:rPr>
+          <w:rFonts w:asciiTheme="minorEastAsia" w:hAnsiTheme="minorEastAsia"/>
+        </w:rPr>
+        <w:t>的分析与处理来建立</w:t>
+      </w:r>
+      <w:r>
+        <w:rPr>
+          <w:rFonts w:asciiTheme="minorEastAsia" w:hAnsiTheme="minorEastAsia" w:hint="eastAsia"/>
+        </w:rPr>
+        <w:t>基于</w:t>
+      </w:r>
+      <w:r>
+        <w:rPr>
+          <w:rFonts w:asciiTheme="minorEastAsia" w:hAnsiTheme="minorEastAsia"/>
+        </w:rPr>
+        <w:t>指标加权的通用性强的模型。（附终端报警</w:t>
+      </w:r>
+      <w:r>
+        <w:rPr>
+          <w:rFonts w:asciiTheme="minorEastAsia" w:hAnsiTheme="minorEastAsia" w:hint="eastAsia"/>
+        </w:rPr>
+        <w:t>信息</w:t>
+      </w:r>
+      <w:r>
+        <w:rPr>
+          <w:rFonts w:asciiTheme="minorEastAsia" w:hAnsiTheme="minorEastAsia"/>
+        </w:rPr>
+        <w:t>例一张、</w:t>
+      </w:r>
+      <w:r>
+        <w:rPr>
+          <w:rFonts w:asciiTheme="minorEastAsia" w:hAnsiTheme="minorEastAsia" w:hint="eastAsia"/>
+        </w:rPr>
+        <w:t>违约</w:t>
+      </w:r>
+      <w:r>
+        <w:rPr>
+          <w:rFonts w:asciiTheme="minorEastAsia" w:hAnsiTheme="minorEastAsia"/>
+        </w:rPr>
+        <w:t>、</w:t>
+      </w:r>
+      <w:r>
+        <w:rPr>
+          <w:rFonts w:asciiTheme="minorEastAsia" w:hAnsiTheme="minorEastAsia" w:hint="eastAsia"/>
+        </w:rPr>
+        <w:t>窃电处理通知书</w:t>
+      </w:r>
+      <w:r>
+        <w:rPr>
+          <w:rFonts w:asciiTheme="minorEastAsia" w:hAnsiTheme="minorEastAsia"/>
+        </w:rPr>
+        <w:t>例一张）</w:t>
+      </w:r>
+    </w:p>
+    <w:p>
+      <w:pPr>
+        <w:rPr>
+          <w:rFonts w:asciiTheme="minorEastAsia" w:hAnsiTheme="minorEastAsia"/>
+        </w:rPr>
+      </w:pPr>
+    </w:p>
+    <w:p>
+      <w:pPr>
+        <w:rPr>
+          <w:b/>
+          <w:sz w:val="32"/>
+        </w:rPr>
+      </w:pPr>
+      <w:r>
+        <w:rPr>
           <w:rFonts w:hint="eastAsia"/>
-          <w:sz w:val="32"/>
-        </w:rPr>
-      </w:pPr>
-      <w:r>
-        <w:rPr>
-          <w:sz w:val="32"/>
-        </w:rPr>
-        <w:t>问题重述</w:t>
-      </w:r>
-    </w:p>
-    <w:p>
-      <w:pPr>
-        <w:rPr>
-          <w:rFonts w:asciiTheme="minorEastAsia" w:hAnsiTheme="minorEastAsia"/>
-        </w:rPr>
-      </w:pPr>
-      <w:r>
-        <w:rPr>
-          <w:rFonts w:asciiTheme="minorEastAsia" w:hAnsiTheme="minorEastAsia"/>
-          <w:sz w:val="32"/>
-        </w:rPr>
-        <w:softHyphen/>
-      </w:r>
-      <w:r>
-        <w:rPr>
-          <w:rFonts w:asciiTheme="minorEastAsia" w:hAnsiTheme="minorEastAsia"/>
-          <w:sz w:val="32"/>
-        </w:rPr>
-        <w:softHyphen/>
-      </w:r>
-      <w:r>
-        <w:rPr>
-          <w:rFonts w:asciiTheme="minorEastAsia" w:hAnsiTheme="minorEastAsia"/>
-          <w:sz w:val="32"/>
-        </w:rPr>
-        <w:softHyphen/>
-      </w:r>
-      <w:r>
-        <w:rPr>
-          <w:rFonts w:asciiTheme="minorEastAsia" w:hAnsiTheme="minorEastAsia"/>
-          <w:sz w:val="32"/>
-        </w:rPr>
-        <w:softHyphen/>
-      </w:r>
-      <w:r>
-        <w:rPr>
-          <w:rFonts w:asciiTheme="minorEastAsia" w:hAnsiTheme="minorEastAsia"/>
-          <w:sz w:val="32"/>
-        </w:rPr>
-        <w:softHyphen/>
-      </w:r>
-      <w:r>
-        <w:rPr>
-          <w:rFonts w:asciiTheme="minorEastAsia" w:hAnsiTheme="minorEastAsia"/>
-          <w:sz w:val="32"/>
-        </w:rPr>
-        <w:softHyphen/>
-      </w:r>
-      <w:r>
-        <w:rPr>
-          <w:rFonts w:asciiTheme="minorEastAsia" w:hAnsiTheme="minorEastAsia"/>
-          <w:sz w:val="32"/>
-        </w:rPr>
-        <w:softHyphen/>
-      </w:r>
-      <w:r>
-        <w:rPr>
-          <w:rFonts w:asciiTheme="minorEastAsia" w:hAnsiTheme="minorEastAsia" w:hint="eastAsia"/>
-        </w:rPr>
-        <w:t>在日常用电中</w:t>
-      </w:r>
-      <w:r>
-        <w:rPr>
-          <w:rFonts w:asciiTheme="minorEastAsia" w:hAnsiTheme="minorEastAsia"/>
-        </w:rPr>
-        <w:t>，有些</w:t>
-      </w:r>
-      <w:r>
-        <w:rPr>
-          <w:rFonts w:asciiTheme="minorEastAsia" w:hAnsiTheme="minorEastAsia" w:hint="eastAsia"/>
-        </w:rPr>
-        <w:t>大企业经常会在电表中</w:t>
-      </w:r>
-      <w:r>
-        <w:rPr>
-          <w:rFonts w:asciiTheme="minorEastAsia" w:hAnsiTheme="minorEastAsia"/>
-        </w:rPr>
-        <w:t>外接电线</w:t>
-      </w:r>
-      <w:r>
-        <w:rPr>
-          <w:rFonts w:asciiTheme="minorEastAsia" w:hAnsiTheme="minorEastAsia" w:hint="eastAsia"/>
-        </w:rPr>
-        <w:t>以窃电</w:t>
+          <w:b/>
+          <w:sz w:val="32"/>
+        </w:rPr>
+        <w:t>问题分析</w:t>
+      </w:r>
+    </w:p>
+    <w:p>
+      <w:pPr>
+        <w:ind w:firstLine="420"/>
+        <w:rPr>
+          <w:rFonts w:asciiTheme="minorEastAsia" w:hAnsiTheme="minorEastAsia"/>
+        </w:rPr>
+      </w:pPr>
+      <w:r>
+        <w:rPr>
+          <w:rFonts w:asciiTheme="minorEastAsia" w:hAnsiTheme="minorEastAsia" w:hint="eastAsia"/>
+        </w:rPr>
+        <w:t>在问题中</w:t>
+      </w:r>
+      <w:r>
+        <w:rPr>
+          <w:rFonts w:asciiTheme="minorEastAsia" w:hAnsiTheme="minorEastAsia"/>
+        </w:rPr>
+        <w:t>，</w:t>
+      </w:r>
+      <w:r>
+        <w:rPr>
+          <w:rFonts w:asciiTheme="minorEastAsia" w:hAnsiTheme="minorEastAsia" w:hint="eastAsia"/>
+        </w:rPr>
+        <w:t>已知量</w:t>
+      </w:r>
+      <w:r>
+        <w:rPr>
+          <w:rFonts w:asciiTheme="minorEastAsia" w:hAnsiTheme="minorEastAsia"/>
+        </w:rPr>
+        <w:t>有</w:t>
+      </w:r>
+      <w:r>
+        <w:rPr>
+          <w:rFonts w:asciiTheme="minorEastAsia" w:hAnsiTheme="minorEastAsia" w:hint="eastAsia"/>
+        </w:rPr>
+        <w:t>有功总</w:t>
+      </w:r>
+      <w:r>
+        <w:rPr>
+          <w:rFonts w:asciiTheme="minorEastAsia" w:hAnsiTheme="minorEastAsia"/>
+        </w:rPr>
+        <w:t>、B</w:t>
+      </w:r>
+      <w:r>
+        <w:rPr>
+          <w:rFonts w:asciiTheme="minorEastAsia" w:hAnsiTheme="minorEastAsia" w:hint="eastAsia"/>
+        </w:rPr>
+        <w:t>相</w:t>
+      </w:r>
+      <w:r>
+        <w:rPr>
+          <w:rFonts w:asciiTheme="minorEastAsia" w:hAnsiTheme="minorEastAsia"/>
+        </w:rPr>
+        <w:t>、C相、A相电流、B相电流、C相电流、A相电压、B相电压、C相电压、A相功率因数、</w:t>
+      </w:r>
+      <w:r>
+        <w:rPr>
+          <w:rFonts w:asciiTheme="minorEastAsia" w:hAnsiTheme="minorEastAsia" w:hint="eastAsia"/>
+        </w:rPr>
+        <w:t>B</w:t>
+      </w:r>
+      <w:r>
+        <w:rPr>
+          <w:rFonts w:asciiTheme="minorEastAsia" w:hAnsiTheme="minorEastAsia"/>
+        </w:rPr>
+        <w:t>相功率因数、</w:t>
+      </w:r>
+      <w:r>
+        <w:rPr>
+          <w:rFonts w:asciiTheme="minorEastAsia" w:hAnsiTheme="minorEastAsia" w:hint="eastAsia"/>
+        </w:rPr>
+        <w:t>C</w:t>
+      </w:r>
+      <w:r>
+        <w:rPr>
+          <w:rFonts w:asciiTheme="minorEastAsia" w:hAnsiTheme="minorEastAsia"/>
+        </w:rPr>
+        <w:t>相功率因数、</w:t>
+      </w:r>
+      <w:r>
+        <w:rPr>
+          <w:rFonts w:asciiTheme="minorEastAsia" w:hAnsiTheme="minorEastAsia" w:hint="eastAsia"/>
+        </w:rPr>
+        <w:t>功率因数</w:t>
       </w:r>
       <w:r>
         <w:rPr>
@@ -107,250 +492,81 @@
         </w:rPr>
         <w:t>。</w:t>
       </w:r>
-      <w:r>
-        <w:rPr>
-          <w:rFonts w:asciiTheme="minorEastAsia" w:hAnsiTheme="minorEastAsia"/>
-        </w:rPr>
-        <w:t>本建模任务目标</w:t>
-      </w:r>
-      <w:r>
-        <w:rPr>
-          <w:rFonts w:asciiTheme="minorEastAsia" w:hAnsiTheme="minorEastAsia" w:hint="eastAsia"/>
-        </w:rPr>
-        <w:t>为</w:t>
-      </w:r>
-      <w:r>
-        <w:rPr>
-          <w:rFonts w:asciiTheme="minorEastAsia" w:hAnsiTheme="minorEastAsia"/>
-        </w:rPr>
-        <w:t>通过对企业一段时间内电表、</w:t>
-      </w:r>
-      <w:r>
-        <w:rPr>
-          <w:rFonts w:asciiTheme="minorEastAsia" w:hAnsiTheme="minorEastAsia" w:hint="eastAsia"/>
-        </w:rPr>
-        <w:t>交流电压</w:t>
-      </w:r>
-      <w:r>
-        <w:rPr>
-          <w:rFonts w:asciiTheme="minorEastAsia" w:hAnsiTheme="minorEastAsia"/>
-        </w:rPr>
-        <w:t>、电</w:t>
-      </w:r>
-      <w:r>
-        <w:rPr>
-          <w:rFonts w:asciiTheme="minorEastAsia" w:hAnsiTheme="minorEastAsia" w:hint="eastAsia"/>
-        </w:rPr>
-        <w:t>相位</w:t>
-      </w:r>
-      <w:r>
-        <w:rPr>
-          <w:rFonts w:asciiTheme="minorEastAsia" w:hAnsiTheme="minorEastAsia"/>
-        </w:rPr>
-        <w:t>等可测</w:t>
-      </w:r>
-      <w:r>
-        <w:rPr>
-          <w:rFonts w:asciiTheme="minorEastAsia" w:hAnsiTheme="minorEastAsia" w:hint="eastAsia"/>
-        </w:rPr>
-        <w:t>得</w:t>
-      </w:r>
-      <w:r>
-        <w:rPr>
-          <w:rFonts w:asciiTheme="minorEastAsia" w:hAnsiTheme="minorEastAsia"/>
-        </w:rPr>
-        <w:t>的用电数据判断企业是否存在漏电、</w:t>
-      </w:r>
-      <w:r>
-        <w:rPr>
-          <w:rFonts w:asciiTheme="minorEastAsia" w:hAnsiTheme="minorEastAsia" w:hint="eastAsia"/>
-        </w:rPr>
-        <w:t>窃电</w:t>
-      </w:r>
-      <w:r>
-        <w:rPr>
-          <w:rFonts w:asciiTheme="minorEastAsia" w:hAnsiTheme="minorEastAsia"/>
-        </w:rPr>
-        <w:t>情况，</w:t>
-      </w:r>
-      <w:r>
-        <w:rPr>
-          <w:rFonts w:asciiTheme="minorEastAsia" w:hAnsiTheme="minorEastAsia" w:hint="eastAsia"/>
-        </w:rPr>
-        <w:t>并</w:t>
-      </w:r>
-      <w:r>
-        <w:rPr>
-          <w:rFonts w:asciiTheme="minorEastAsia" w:hAnsiTheme="minorEastAsia"/>
-        </w:rPr>
-        <w:t>对此结果进行一般化，</w:t>
-      </w:r>
-      <w:r>
-        <w:rPr>
-          <w:rFonts w:asciiTheme="minorEastAsia" w:hAnsiTheme="minorEastAsia" w:hint="eastAsia"/>
-        </w:rPr>
-        <w:t>建立</w:t>
-      </w:r>
-      <w:r>
-        <w:rPr>
-          <w:rFonts w:asciiTheme="minorEastAsia" w:hAnsiTheme="minorEastAsia"/>
-        </w:rPr>
-        <w:t>以指标加权</w:t>
-      </w:r>
-      <w:r>
-        <w:rPr>
-          <w:rFonts w:asciiTheme="minorEastAsia" w:hAnsiTheme="minorEastAsia" w:hint="eastAsia"/>
-        </w:rPr>
-        <w:t>为基础的</w:t>
-      </w:r>
-      <w:r>
-        <w:rPr>
-          <w:rFonts w:asciiTheme="minorEastAsia" w:hAnsiTheme="minorEastAsia"/>
-        </w:rPr>
-        <w:t>通用模型。</w:t>
-      </w:r>
-    </w:p>
-    <w:p>
-      <w:pPr>
-        <w:rPr>
-          <w:rFonts w:asciiTheme="minorEastAsia" w:hAnsiTheme="minorEastAsia"/>
-        </w:rPr>
-      </w:pPr>
-      <w:r>
-        <w:rPr>
-          <w:rFonts w:asciiTheme="minorEastAsia" w:hAnsiTheme="minorEastAsia"/>
-        </w:rPr>
-        <w:softHyphen/>
-      </w:r>
-      <w:r>
-        <w:rPr>
-          <w:rFonts w:asciiTheme="minorEastAsia" w:hAnsiTheme="minorEastAsia"/>
-        </w:rPr>
-        <w:softHyphen/>
-      </w:r>
-    </w:p>
-    <w:p>
-      <w:pPr>
-        <w:rPr>
-          <w:rFonts w:asciiTheme="minorEastAsia" w:hAnsiTheme="minorEastAsia"/>
+    </w:p>
+    <w:p>
+      <w:pPr>
+        <w:ind w:firstLine="420"/>
+        <w:rPr>
+          <w:rFonts w:asciiTheme="minorEastAsia" w:hAnsiTheme="minorEastAsia" w:hint="eastAsia"/>
+        </w:rPr>
+      </w:pPr>
+      <w:r>
+        <w:rPr>
+          <w:rFonts w:asciiTheme="minorEastAsia" w:hAnsiTheme="minorEastAsia" w:hint="eastAsia"/>
+        </w:rPr>
+        <w:t>目的为</w:t>
+      </w:r>
+      <w:r>
+        <w:rPr>
+          <w:rFonts w:asciiTheme="minorEastAsia" w:hAnsiTheme="minorEastAsia"/>
+        </w:rPr>
+        <w:t>：</w:t>
+      </w:r>
+      <w:r>
+        <w:rPr>
+          <w:rFonts w:asciiTheme="minorEastAsia" w:hAnsiTheme="minorEastAsia" w:hint="eastAsia"/>
+        </w:rPr>
+        <w:t>归纳漏电用户的关键特征</w:t>
+      </w:r>
+      <w:r>
+        <w:rPr>
+          <w:rFonts w:asciiTheme="minorEastAsia" w:hAnsiTheme="minorEastAsia"/>
+        </w:rPr>
+        <w:t>、构建漏电用户</w:t>
+      </w:r>
+      <w:r>
+        <w:rPr>
+          <w:rFonts w:asciiTheme="minorEastAsia" w:hAnsiTheme="minorEastAsia" w:hint="eastAsia"/>
+        </w:rPr>
+        <w:t>识</w:t>
+      </w:r>
+      <w:r>
+        <w:rPr>
+          <w:rFonts w:asciiTheme="minorEastAsia" w:hAnsiTheme="minorEastAsia"/>
+        </w:rPr>
+        <w:t>别模型</w:t>
+      </w:r>
+      <w:r>
+        <w:rPr>
+          <w:rFonts w:asciiTheme="minorEastAsia" w:hAnsiTheme="minorEastAsia" w:hint="eastAsia"/>
+        </w:rPr>
+        <w:t>并实时通过检测数据</w:t>
+      </w:r>
+      <w:r>
+        <w:rPr>
+          <w:rFonts w:asciiTheme="minorEastAsia" w:hAnsiTheme="minorEastAsia"/>
+        </w:rPr>
+        <w:t>判断检测目标是否存在漏、窃电现象。</w:t>
+      </w:r>
+    </w:p>
+    <w:p>
+      <w:pPr>
+        <w:rPr>
+          <w:rFonts w:asciiTheme="minorEastAsia" w:hAnsiTheme="minorEastAsia" w:hint="eastAsia"/>
+        </w:rPr>
+      </w:pPr>
+    </w:p>
+    <w:p>
+      <w:pPr>
+        <w:rPr>
           <w:b/>
-        </w:rPr>
-      </w:pPr>
-      <w:r>
-        <w:rPr>
-          <w:rFonts w:asciiTheme="minorEastAsia" w:hAnsiTheme="minorEastAsia"/>
+          <w:sz w:val="32"/>
+        </w:rPr>
+      </w:pPr>
+      <w:r>
+        <w:rPr>
+          <w:rFonts w:hint="eastAsia"/>
           <w:b/>
-        </w:rPr>
-        <w:t>数学重述：</w:t>
-      </w:r>
-    </w:p>
-    <w:p>
-      <w:pPr>
-        <w:rPr>
-          <w:rFonts w:asciiTheme="minorEastAsia" w:hAnsiTheme="minorEastAsia"/>
-        </w:rPr>
-      </w:pPr>
-      <w:r>
-        <w:rPr>
-          <w:rFonts w:asciiTheme="minorEastAsia" w:hAnsiTheme="minorEastAsia" w:hint="eastAsia"/>
-        </w:rPr>
-        <w:t>通过对</w:t>
-      </w:r>
-      <w:r>
-        <w:rPr>
-          <w:rFonts w:asciiTheme="minorEastAsia" w:hAnsiTheme="minorEastAsia"/>
-        </w:rPr>
-        <w:t>所测得电表测得功、</w:t>
-      </w:r>
-      <w:r>
-        <w:rPr>
-          <w:rFonts w:asciiTheme="minorEastAsia" w:hAnsiTheme="minorEastAsia" w:hint="eastAsia"/>
-        </w:rPr>
-        <w:t>各相电流电压</w:t>
-      </w:r>
-      <w:r>
-        <w:rPr>
-          <w:rFonts w:asciiTheme="minorEastAsia" w:hAnsiTheme="minorEastAsia"/>
-        </w:rPr>
-        <w:t>、</w:t>
-      </w:r>
-      <w:r>
-        <w:rPr>
-          <w:rFonts w:asciiTheme="minorEastAsia" w:hAnsiTheme="minorEastAsia" w:hint="eastAsia"/>
-        </w:rPr>
-        <w:t>功率因数</w:t>
-      </w:r>
-      <w:r>
-        <w:rPr>
-          <w:rFonts w:asciiTheme="minorEastAsia" w:hAnsiTheme="minorEastAsia"/>
-        </w:rPr>
-        <w:t>的分析与处理来建立</w:t>
-      </w:r>
-      <w:r>
-        <w:rPr>
-          <w:rFonts w:asciiTheme="minorEastAsia" w:hAnsiTheme="minorEastAsia" w:hint="eastAsia"/>
-        </w:rPr>
-        <w:t>基于</w:t>
-      </w:r>
-      <w:r>
-        <w:rPr>
-          <w:rFonts w:asciiTheme="minorEastAsia" w:hAnsiTheme="minorEastAsia"/>
-        </w:rPr>
-        <w:t>指标加权的通用性强的模型。（附终端报警</w:t>
-      </w:r>
-      <w:r>
-        <w:rPr>
-          <w:rFonts w:asciiTheme="minorEastAsia" w:hAnsiTheme="minorEastAsia" w:hint="eastAsia"/>
-        </w:rPr>
-        <w:t>信息</w:t>
-      </w:r>
-      <w:r>
-        <w:rPr>
-          <w:rFonts w:asciiTheme="minorEastAsia" w:hAnsiTheme="minorEastAsia"/>
-        </w:rPr>
-        <w:t>例一张、</w:t>
-      </w:r>
-      <w:r>
-        <w:rPr>
-          <w:rFonts w:asciiTheme="minorEastAsia" w:hAnsiTheme="minorEastAsia" w:hint="eastAsia"/>
-        </w:rPr>
-        <w:t>违约</w:t>
-      </w:r>
-      <w:r>
-        <w:rPr>
-          <w:rFonts w:asciiTheme="minorEastAsia" w:hAnsiTheme="minorEastAsia"/>
-        </w:rPr>
-        <w:t>、</w:t>
-      </w:r>
-      <w:r>
-        <w:rPr>
-          <w:rFonts w:asciiTheme="minorEastAsia" w:hAnsiTheme="minorEastAsia" w:hint="eastAsia"/>
-        </w:rPr>
-        <w:t>窃电处理通知书</w:t>
-      </w:r>
-      <w:r>
-        <w:rPr>
-          <w:rFonts w:asciiTheme="minorEastAsia" w:hAnsiTheme="minorEastAsia"/>
-        </w:rPr>
-        <w:t>例一张）</w:t>
-      </w:r>
-    </w:p>
-    <w:p>
-      <w:pPr>
-        <w:rPr>
-          <w:rFonts w:asciiTheme="minorEastAsia" w:hAnsiTheme="minorEastAsia" w:hint="eastAsia"/>
-        </w:rPr>
-      </w:pPr>
-    </w:p>
-    <w:p>
-      <w:pPr>
-        <w:rPr>
-          <w:sz w:val="32"/>
-        </w:rPr>
-      </w:pPr>
-      <w:r>
-        <w:rPr>
-          <w:rFonts w:hint="eastAsia"/>
           <w:sz w:val="32"/>
         </w:rPr>
         <w:t>已知数据</w:t>
@@ -359,7 +575,7 @@
     <w:p>
       <w:pPr>
         <w:rPr>
-          <w:rFonts w:asciiTheme="minorEastAsia" w:hAnsiTheme="minorEastAsia" w:hint="eastAsia"/>
+          <w:rFonts w:asciiTheme="minorEastAsia" w:hAnsiTheme="minorEastAsia"/>
         </w:rPr>
       </w:pPr>
       <w:r>
@@ -385,12 +601,13 @@
     <w:p>
       <w:pPr>
         <w:rPr>
-          <w:rFonts w:hint="eastAsia"/>
-          <w:sz w:val="32"/>
-        </w:rPr>
-      </w:pPr>
-      <w:r>
-        <w:rPr>
+          <w:b/>
+          <w:sz w:val="32"/>
+        </w:rPr>
+      </w:pPr>
+      <w:r>
+        <w:rPr>
+          <w:b/>
           <w:sz w:val="32"/>
         </w:rPr>
         <w:t>前提假设</w:t>
@@ -414,7 +631,35 @@
         <w:rPr>
           <w:rFonts w:asciiTheme="minorEastAsia" w:hAnsiTheme="minorEastAsia"/>
         </w:rPr>
-        <w:t>电力系统中应用的大多是正弦电流。设本模型中交变电流为</w:t>
+        <w:t>电力系统中应用的大多</w:t>
+      </w:r>
+      <w:bookmarkStart w:id="0" w:name="_GoBack"/>
+      <w:r>
+        <w:rPr>
+          <w:rFonts w:asciiTheme="minorEastAsia" w:hAnsiTheme="minorEastAsia"/>
+        </w:rPr>
+        <w:t>是</w:t>
+      </w:r>
+      <w:bookmarkEnd w:id="0"/>
+      <w:r>
+        <w:rPr>
+          <w:rFonts w:asciiTheme="minorEastAsia" w:hAnsiTheme="minorEastAsia"/>
+        </w:rPr>
+        <w:t>正弦电流。</w:t>
+      </w:r>
+      <w:proofErr w:type="gramStart"/>
+      <w:r>
+        <w:rPr>
+          <w:rFonts w:asciiTheme="minorEastAsia" w:hAnsiTheme="minorEastAsia"/>
+        </w:rPr>
+        <w:t>设本模型</w:t>
+      </w:r>
+      <w:proofErr w:type="gramEnd"/>
+      <w:r>
+        <w:rPr>
+          <w:rFonts w:asciiTheme="minorEastAsia" w:hAnsiTheme="minorEastAsia"/>
+        </w:rPr>
+        <w:t>中交变电流为</w:t>
       </w:r>
       <w:r>
         <w:rPr>
@@ -426,7 +671,31 @@
         <w:rPr>
           <w:rFonts w:asciiTheme="minorEastAsia" w:hAnsiTheme="minorEastAsia"/>
         </w:rPr>
-        <w:t>电流。</w:t>
+        <w:t>电流</w:t>
+      </w:r>
+      <w:r>
+        <w:rPr>
+          <w:rFonts w:asciiTheme="minorEastAsia" w:hAnsiTheme="minorEastAsia" w:hint="eastAsia"/>
+        </w:rPr>
+        <w:t>且频率为50</w:t>
+      </w:r>
+      <w:r>
+        <w:rPr>
+          <w:rFonts w:asciiTheme="minorEastAsia" w:hAnsiTheme="minorEastAsia"/>
+        </w:rPr>
+        <w:t>Hz，</w:t>
+      </w:r>
+      <w:r>
+        <w:rPr>
+          <w:rFonts w:asciiTheme="minorEastAsia" w:hAnsiTheme="minorEastAsia" w:hint="eastAsia"/>
+        </w:rPr>
+        <w:t>380</w:t>
+      </w:r>
+      <w:r>
+        <w:rPr>
+          <w:rFonts w:asciiTheme="minorEastAsia" w:hAnsiTheme="minorEastAsia"/>
+        </w:rPr>
+        <w:t>V。</w:t>
       </w:r>
     </w:p>
     <w:p>
@@ -440,7 +709,7 @@
         <w:ind w:firstLineChars="0"/>
         <w:jc w:val="left"/>
         <w:rPr>
-          <w:rFonts w:ascii="Times New Roman" w:eastAsia="Times New Roman" w:hAnsi="Times New Roman" w:cs="Times New Roman" w:hint="eastAsia"/>
+          <w:rFonts w:ascii="Times New Roman" w:eastAsia="Times New Roman" w:hAnsi="Times New Roman" w:cs="Times New Roman"/>
           <w:kern w:val="0"/>
         </w:rPr>
       </w:pPr>
@@ -451,29 +720,27 @@
           <w:tab w:val="left" w:pos="6836"/>
         </w:tabs>
         <w:rPr>
+          <w:sz w:val="32"/>
+        </w:rPr>
+      </w:pPr>
+      <w:r>
+        <w:rPr>
+          <w:sz w:val="32"/>
+        </w:rPr>
+        <w:tab/>
+      </w:r>
+    </w:p>
+    <w:p>
+      <w:pPr>
+        <w:rPr>
+          <w:b/>
+          <w:sz w:val="32"/>
+        </w:rPr>
+      </w:pPr>
+      <w:r>
+        <w:rPr>
           <w:rFonts w:hint="eastAsia"/>
-          <w:sz w:val="32"/>
-        </w:rPr>
-      </w:pPr>
-      <w:r>
-        <w:rPr>
-          <w:sz w:val="32"/>
-        </w:rPr>
-        <w:tab/>
-      </w:r>
-      <w:bookmarkStart w:id="0" w:name="_GoBack"/>
-      <w:bookmarkEnd w:id="0"/>
-    </w:p>
-    <w:p>
-      <w:pPr>
-        <w:rPr>
-          <w:rFonts w:hint="eastAsia"/>
-          <w:sz w:val="32"/>
-        </w:rPr>
-      </w:pPr>
-      <w:r>
-        <w:rPr>
-          <w:rFonts w:hint="eastAsia"/>
+          <w:b/>
           <w:sz w:val="32"/>
         </w:rPr>
         <w:t>变量设计</w:t>
@@ -482,7 +749,6 @@
     <w:p>
       <w:pPr>
         <w:rPr>
-          <w:rFonts w:hint="eastAsia"/>
           <w:sz w:val="32"/>
         </w:rPr>
       </w:pPr>
@@ -498,7 +764,7 @@
 </file>
 
 <file path=word/numbering.xml><?xml version="1.0" encoding="utf-8"?>
-<w:numbering xmlns:wpc="http://schemas.microsoft.com/office/word/2010/wordprocessingCanvas" xmlns:mo="http://schemas.microsoft.com/office/mac/office/2008/main" xmlns:mc="http://schemas.openxmlformats.org/markup-compatibility/2006" xmlns:mv="urn:schemas-microsoft-com:mac:vml" xmlns:o="urn:schemas-microsoft-com:office:office" xmlns:r="http://schemas.openxmlformats.org/officeDocument/2006/relationships" xmlns:m="http://schemas.openxmlformats.org/officeDocument/2006/math" xmlns:v="urn:schemas-microsoft-com:vml" xmlns:wp14="http://schemas.microsoft.com/office/word/2010/wordprocessingDrawing" xmlns:wp="http://schemas.openxmlformats.org/drawingml/2006/wordprocessingDrawing" xmlns:w10="urn:schemas-microsoft-com:office:word" xmlns:w="http://schemas.openxmlformats.org/wordprocessingml/2006/main" xmlns:w14="http://schemas.microsoft.com/office/word/2010/wordml" xmlns:w15="http://schemas.microsoft.com/office/word/2012/wordml" xmlns:wpg="http://schemas.microsoft.com/office/word/2010/wordprocessingGroup" xmlns:wpi="http://schemas.microsoft.com/office/word/2010/wordprocessingInk" xmlns:wne="http://schemas.microsoft.com/office/word/2006/wordml" xmlns:wps="http://schemas.microsoft.com/office/word/2010/wordprocessingShape" mc:Ignorable="w14 w15 wp14">
+<w:numbering xmlns:wpc="http://schemas.microsoft.com/office/word/2010/wordprocessingCanvas" xmlns:mc="http://schemas.openxmlformats.org/markup-compatibility/2006" xmlns:o="urn:schemas-microsoft-com:office:office" xmlns:r="http://schemas.openxmlformats.org/officeDocument/2006/relationships" xmlns:m="http://schemas.openxmlformats.org/officeDocument/2006/math" xmlns:v="urn:schemas-microsoft-com:vml" xmlns:wp14="http://schemas.microsoft.com/office/word/2010/wordprocessingDrawing" xmlns:wp="http://schemas.openxmlformats.org/drawingml/2006/wordprocessingDrawing" xmlns:w10="urn:schemas-microsoft-com:office:word" xmlns:w="http://schemas.openxmlformats.org/wordprocessingml/2006/main" xmlns:w14="http://schemas.microsoft.com/office/word/2010/wordml" xmlns:w15="http://schemas.microsoft.com/office/word/2012/wordml" xmlns:wpg="http://schemas.microsoft.com/office/word/2010/wordprocessingGroup" xmlns:wpi="http://schemas.microsoft.com/office/word/2010/wordprocessingInk" xmlns:wne="http://schemas.microsoft.com/office/word/2006/wordml" xmlns:wps="http://schemas.microsoft.com/office/word/2010/wordprocessingShape" mc:Ignorable="w14 w15 wp14">
   <w:abstractNum w:abstractNumId="0">
     <w:nsid w:val="459B11A6"/>
     <w:multiLevelType w:val="hybridMultilevel"/>
@@ -608,7 +874,7 @@
     </w:rPrDefault>
     <w:pPrDefault/>
   </w:docDefaults>
-  <w:latentStyles w:defLockedState="0" w:defUIPriority="99" w:defSemiHidden="0" w:defUnhideWhenUsed="0" w:defQFormat="0" w:count="380">
+  <w:latentStyles w:defLockedState="0" w:defUIPriority="99" w:defSemiHidden="0" w:defUnhideWhenUsed="0" w:defQFormat="0" w:count="371">
     <w:lsdException w:name="Normal" w:uiPriority="0" w:qFormat="1"/>
     <w:lsdException w:name="heading 1" w:uiPriority="9" w:qFormat="1"/>
     <w:lsdException w:name="heading 2" w:semiHidden="1" w:uiPriority="9" w:unhideWhenUsed="1" w:qFormat="1"/>
@@ -765,15 +1031,6 @@
     <w:lsdException w:name="Balloon Text" w:semiHidden="1" w:unhideWhenUsed="1"/>
     <w:lsdException w:name="Table Grid" w:uiPriority="39"/>
     <w:lsdException w:name="Table Theme" w:semiHidden="1" w:unhideWhenUsed="1"/>
-    <w:lsdException w:name="Note Level 1" w:semiHidden="1" w:unhideWhenUsed="1"/>
-    <w:lsdException w:name="Note Level 2" w:semiHidden="1" w:unhideWhenUsed="1"/>
-    <w:lsdException w:name="Note Level 3" w:semiHidden="1" w:unhideWhenUsed="1"/>
-    <w:lsdException w:name="Note Level 4" w:semiHidden="1" w:unhideWhenUsed="1"/>
-    <w:lsdException w:name="Note Level 5" w:semiHidden="1" w:unhideWhenUsed="1"/>
-    <w:lsdException w:name="Note Level 6" w:semiHidden="1" w:unhideWhenUsed="1"/>
-    <w:lsdException w:name="Note Level 7" w:semiHidden="1" w:unhideWhenUsed="1"/>
-    <w:lsdException w:name="Note Level 8" w:semiHidden="1" w:unhideWhenUsed="1"/>
-    <w:lsdException w:name="Note Level 9" w:semiHidden="1" w:unhideWhenUsed="1"/>
     <w:lsdException w:name="Placeholder Text" w:semiHidden="1"/>
     <w:lsdException w:name="No Spacing" w:uiPriority="1" w:qFormat="1"/>
     <w:lsdException w:name="Light Shading" w:uiPriority="60"/>

</xml_diff>

<commit_message>
论文.docx:improve framework,add main and addition framwork.
</commit_message>
<xml_diff>
--- a/论文.docx
+++ b/论文.docx
@@ -1390,6 +1390,27 @@
         </w:rPr>
         <w:t>模型所探讨大用户类型分为工业、居民两种大用户类型。</w:t>
       </w:r>
+      <w:r>
+        <w:rPr>
+          <w:rFonts w:asciiTheme="minorEastAsia" w:hAnsiTheme="minorEastAsia" w:cs="Times New Roman"/>
+          <w:kern w:val="0"/>
+        </w:rPr>
+        <w:t>设工业用电为三相四线交变电流，</w:t>
+      </w:r>
+      <w:r>
+        <w:rPr>
+          <w:rFonts w:asciiTheme="minorEastAsia" w:hAnsiTheme="minorEastAsia" w:cs="Times New Roman" w:hint="eastAsia"/>
+          <w:kern w:val="0"/>
+        </w:rPr>
+        <w:t>居民用电为单相双</w:t>
+      </w:r>
+      <w:r>
+        <w:rPr>
+          <w:rFonts w:asciiTheme="minorEastAsia" w:hAnsiTheme="minorEastAsia" w:cs="Times New Roman"/>
+          <w:kern w:val="0"/>
+        </w:rPr>
+        <w:t>线交变电流。</w:t>
+      </w:r>
     </w:p>
     <w:p>
       <w:pPr>
@@ -1408,103 +1429,16 @@
           <w:sz w:val="32"/>
         </w:rPr>
         <w:drawing>
-          <wp:anchor distT="0" distB="0" distL="114300" distR="114300" simplePos="0" relativeHeight="251658240" behindDoc="0" locked="0" layoutInCell="1" allowOverlap="1" wp14:anchorId="200136A4" wp14:editId="509D5D0B">
+          <wp:anchor distT="0" distB="0" distL="114300" distR="114300" simplePos="0" relativeHeight="251660288" behindDoc="0" locked="0" layoutInCell="1" allowOverlap="1" wp14:anchorId="20274996" wp14:editId="0E6D2ACD">
             <wp:simplePos x="0" y="0"/>
             <wp:positionH relativeFrom="column">
-              <wp:posOffset>-60325</wp:posOffset>
+              <wp:posOffset>3590290</wp:posOffset>
             </wp:positionH>
             <wp:positionV relativeFrom="paragraph">
-              <wp:posOffset>80010</wp:posOffset>
-            </wp:positionV>
-            <wp:extent cx="4492625" cy="909955"/>
-            <wp:effectExtent l="0" t="0" r="3175" b="4445"/>
-            <wp:wrapSquare wrapText="bothSides"/>
-            <wp:docPr id="1" name="图片 1" descr="Properties/Images/图1.jpg"/>
-            <wp:cNvGraphicFramePr>
-              <a:graphicFrameLocks xmlns:a="http://schemas.openxmlformats.org/drawingml/2006/main" noChangeAspect="1"/>
-            </wp:cNvGraphicFramePr>
-            <a:graphic xmlns:a="http://schemas.openxmlformats.org/drawingml/2006/main">
-              <a:graphicData uri="http://schemas.openxmlformats.org/drawingml/2006/picture">
-                <pic:pic xmlns:pic="http://schemas.openxmlformats.org/drawingml/2006/picture">
-                  <pic:nvPicPr>
-                    <pic:cNvPr id="0" name="Picture 1" descr="Properties/Images/图1.jpg"/>
-                    <pic:cNvPicPr>
-                      <a:picLocks noChangeAspect="1" noChangeArrowheads="1"/>
-                    </pic:cNvPicPr>
-                  </pic:nvPicPr>
-                  <pic:blipFill rotWithShape="1">
-                    <a:blip r:embed="rId7" cstate="print">
-                      <a:extLst>
-                        <a:ext uri="{28A0092B-C50C-407E-A947-70E740481C1C}">
-                          <a14:useLocalDpi xmlns:a14="http://schemas.microsoft.com/office/drawing/2010/main" val="0"/>
-                        </a:ext>
-                      </a:extLst>
-                    </a:blip>
-                    <a:srcRect l="1525" r="35007"/>
-                    <a:stretch/>
-                  </pic:blipFill>
-                  <pic:spPr bwMode="auto">
-                    <a:xfrm>
-                      <a:off x="0" y="0"/>
-                      <a:ext cx="4492625" cy="909955"/>
-                    </a:xfrm>
-                    <a:prstGeom prst="rect">
-                      <a:avLst/>
-                    </a:prstGeom>
-                    <a:noFill/>
-                    <a:ln>
-                      <a:noFill/>
-                    </a:ln>
-                    <a:extLst>
-                      <a:ext uri="{53640926-AAD7-44D8-BBD7-CCE9431645EC}">
-                        <a14:shadowObscured xmlns:a14="http://schemas.microsoft.com/office/drawing/2010/main"/>
-                      </a:ext>
-                      <a:ext uri="{FAA26D3D-D897-4be2-8F04-BA451C77F1D7}">
-                        <ma14:placeholderFlag xmlns:ma14="http://schemas.microsoft.com/office/mac/drawingml/2011/main"/>
-                      </a:ext>
-                    </a:extLst>
-                  </pic:spPr>
-                </pic:pic>
-              </a:graphicData>
-            </a:graphic>
-            <wp14:sizeRelH relativeFrom="page">
-              <wp14:pctWidth>0</wp14:pctWidth>
-            </wp14:sizeRelH>
-            <wp14:sizeRelV relativeFrom="page">
-              <wp14:pctHeight>0</wp14:pctHeight>
-            </wp14:sizeRelV>
-          </wp:anchor>
-        </w:drawing>
-      </w:r>
-    </w:p>
-    <w:p>
-      <w:pPr>
-        <w:tabs>
-          <w:tab w:val="left" w:pos="6836"/>
-        </w:tabs>
-        <w:rPr>
-          <w:rFonts w:asciiTheme="minorEastAsia" w:hAnsiTheme="minorEastAsia"/>
-          <w:b/>
-          <w:sz w:val="32"/>
-        </w:rPr>
-      </w:pPr>
-      <w:r>
-        <w:rPr>
-          <w:rFonts w:asciiTheme="minorEastAsia" w:hAnsiTheme="minorEastAsia"/>
-          <w:noProof/>
-          <w:sz w:val="32"/>
-        </w:rPr>
-        <w:drawing>
-          <wp:anchor distT="0" distB="0" distL="114300" distR="114300" simplePos="0" relativeHeight="251660288" behindDoc="0" locked="0" layoutInCell="1" allowOverlap="1" wp14:anchorId="20274996" wp14:editId="084BAF51">
-            <wp:simplePos x="0" y="0"/>
-            <wp:positionH relativeFrom="column">
-              <wp:posOffset>3823335</wp:posOffset>
-            </wp:positionH>
-            <wp:positionV relativeFrom="paragraph">
-              <wp:posOffset>480060</wp:posOffset>
+              <wp:posOffset>553085</wp:posOffset>
             </wp:positionV>
             <wp:extent cx="2746375" cy="1089660"/>
-            <wp:effectExtent l="0" t="0" r="0" b="2540"/>
+            <wp:effectExtent l="0" t="0" r="0" b="0"/>
             <wp:wrapSquare wrapText="bothSides"/>
             <wp:docPr id="2" name="图片 2" descr="Properties/Images/图1.jpg"/>
             <wp:cNvGraphicFramePr>
@@ -1520,7 +1454,17 @@
                     </pic:cNvPicPr>
                   </pic:nvPicPr>
                   <pic:blipFill rotWithShape="1">
-                    <a:blip r:embed="rId8" cstate="print">
+                    <a:blip r:embed="rId7" cstate="print">
+                      <a:clrChange>
+                        <a:clrFrom>
+                          <a:srgbClr val="FFFFFF"/>
+                        </a:clrFrom>
+                        <a:clrTo>
+                          <a:srgbClr val="FFFFFF">
+                            <a:alpha val="0"/>
+                          </a:srgbClr>
+                        </a:clrTo>
+                      </a:clrChange>
                       <a:extLst>
                         <a:ext uri="{28A0092B-C50C-407E-A947-70E740481C1C}">
                           <a14:useLocalDpi xmlns:a14="http://schemas.microsoft.com/office/drawing/2010/main" val="0"/>
@@ -1563,6 +1507,81 @@
           </wp:anchor>
         </w:drawing>
       </w:r>
+      <w:r>
+        <w:rPr>
+          <w:rFonts w:asciiTheme="minorEastAsia" w:hAnsiTheme="minorEastAsia"/>
+          <w:noProof/>
+          <w:sz w:val="32"/>
+        </w:rPr>
+        <w:drawing>
+          <wp:anchor distT="0" distB="0" distL="114300" distR="114300" simplePos="0" relativeHeight="251658240" behindDoc="0" locked="0" layoutInCell="1" allowOverlap="1" wp14:anchorId="200136A4" wp14:editId="61A83ADA">
+            <wp:simplePos x="0" y="0"/>
+            <wp:positionH relativeFrom="column">
+              <wp:posOffset>88900</wp:posOffset>
+            </wp:positionH>
+            <wp:positionV relativeFrom="paragraph">
+              <wp:posOffset>142875</wp:posOffset>
+            </wp:positionV>
+            <wp:extent cx="4128135" cy="835660"/>
+            <wp:effectExtent l="0" t="0" r="12065" b="2540"/>
+            <wp:wrapSquare wrapText="bothSides"/>
+            <wp:docPr id="1" name="图片 1" descr="Properties/Images/图1.jpg"/>
+            <wp:cNvGraphicFramePr>
+              <a:graphicFrameLocks xmlns:a="http://schemas.openxmlformats.org/drawingml/2006/main" noChangeAspect="1"/>
+            </wp:cNvGraphicFramePr>
+            <a:graphic xmlns:a="http://schemas.openxmlformats.org/drawingml/2006/main">
+              <a:graphicData uri="http://schemas.openxmlformats.org/drawingml/2006/picture">
+                <pic:pic xmlns:pic="http://schemas.openxmlformats.org/drawingml/2006/picture">
+                  <pic:nvPicPr>
+                    <pic:cNvPr id="0" name="Picture 1" descr="Properties/Images/图1.jpg"/>
+                    <pic:cNvPicPr>
+                      <a:picLocks noChangeAspect="1" noChangeArrowheads="1"/>
+                    </pic:cNvPicPr>
+                  </pic:nvPicPr>
+                  <pic:blipFill rotWithShape="1">
+                    <a:blip r:embed="rId8" cstate="print">
+                      <a:extLst>
+                        <a:ext uri="{28A0092B-C50C-407E-A947-70E740481C1C}">
+                          <a14:useLocalDpi xmlns:a14="http://schemas.microsoft.com/office/drawing/2010/main" val="0"/>
+                        </a:ext>
+                      </a:extLst>
+                    </a:blip>
+                    <a:srcRect l="1525" r="35007"/>
+                    <a:stretch/>
+                  </pic:blipFill>
+                  <pic:spPr bwMode="auto">
+                    <a:xfrm>
+                      <a:off x="0" y="0"/>
+                      <a:ext cx="4128135" cy="835660"/>
+                    </a:xfrm>
+                    <a:prstGeom prst="rect">
+                      <a:avLst/>
+                    </a:prstGeom>
+                    <a:noFill/>
+                    <a:ln>
+                      <a:noFill/>
+                    </a:ln>
+                    <a:extLst>
+                      <a:ext uri="{53640926-AAD7-44D8-BBD7-CCE9431645EC}">
+                        <a14:shadowObscured xmlns:a14="http://schemas.microsoft.com/office/drawing/2010/main"/>
+                      </a:ext>
+                      <a:ext uri="{FAA26D3D-D897-4be2-8F04-BA451C77F1D7}">
+                        <ma14:placeholderFlag xmlns:ma14="http://schemas.microsoft.com/office/mac/drawingml/2011/main"/>
+                      </a:ext>
+                    </a:extLst>
+                  </pic:spPr>
+                </pic:pic>
+              </a:graphicData>
+            </a:graphic>
+            <wp14:sizeRelH relativeFrom="page">
+              <wp14:pctWidth>0</wp14:pctWidth>
+            </wp14:sizeRelH>
+            <wp14:sizeRelV relativeFrom="page">
+              <wp14:pctHeight>0</wp14:pctHeight>
+            </wp14:sizeRelV>
+          </wp:anchor>
+        </w:drawing>
+      </w:r>
     </w:p>
     <w:p>
       <w:pPr>
@@ -1570,7 +1589,7 @@
           <w:tab w:val="left" w:pos="6836"/>
         </w:tabs>
         <w:rPr>
-          <w:rFonts w:asciiTheme="minorEastAsia" w:hAnsiTheme="minorEastAsia" w:hint="eastAsia"/>
+          <w:rFonts w:asciiTheme="minorEastAsia" w:hAnsiTheme="minorEastAsia"/>
           <w:b/>
           <w:sz w:val="32"/>
         </w:rPr>
@@ -1582,7 +1601,7 @@
           <w:tab w:val="left" w:pos="6836"/>
         </w:tabs>
         <w:rPr>
-          <w:rFonts w:asciiTheme="minorEastAsia" w:hAnsiTheme="minorEastAsia" w:hint="eastAsia"/>
+          <w:rFonts w:asciiTheme="minorEastAsia" w:hAnsiTheme="minorEastAsia"/>
           <w:b/>
           <w:sz w:val="32"/>
         </w:rPr>
@@ -1594,29 +1613,18 @@
           <w:tab w:val="left" w:pos="6836"/>
         </w:tabs>
         <w:rPr>
-          <w:rFonts w:asciiTheme="minorEastAsia" w:hAnsiTheme="minorEastAsia" w:hint="eastAsia"/>
-          <w:b/>
-          <w:sz w:val="32"/>
-        </w:rPr>
-      </w:pPr>
-    </w:p>
-    <w:p>
-      <w:pPr>
-        <w:tabs>
-          <w:tab w:val="left" w:pos="6836"/>
-        </w:tabs>
-        <w:rPr>
-          <w:rFonts w:asciiTheme="minorEastAsia" w:hAnsiTheme="minorEastAsia" w:hint="eastAsia"/>
-          <w:b/>
-          <w:sz w:val="32"/>
-        </w:rPr>
-      </w:pPr>
-      <w:r>
-        <w:rPr>
-          <w:rFonts w:asciiTheme="minorEastAsia" w:hAnsiTheme="minorEastAsia"/>
-          <w:b/>
-          <w:sz w:val="32"/>
-        </w:rPr>
+          <w:rFonts w:asciiTheme="minorEastAsia" w:hAnsiTheme="minorEastAsia"/>
+          <w:b/>
+          <w:sz w:val="32"/>
+        </w:rPr>
+      </w:pPr>
+      <w:r>
+        <w:rPr>
+          <w:rFonts w:asciiTheme="minorEastAsia" w:hAnsiTheme="minorEastAsia"/>
+          <w:b/>
+          <w:sz w:val="32"/>
+        </w:rPr>
+        <w:lastRenderedPageBreak/>
         <w:t>问题重分析</w:t>
       </w:r>
     </w:p>
@@ -1906,14 +1914,26 @@
       <w:pPr>
         <w:ind w:firstLine="420"/>
         <w:rPr>
-          <w:rFonts w:asciiTheme="minorEastAsia" w:hAnsiTheme="minorEastAsia" w:hint="eastAsia"/>
-        </w:rPr>
-      </w:pPr>
-      <w:r>
-        <w:rPr>
-          <w:rFonts w:asciiTheme="minorEastAsia" w:hAnsiTheme="minorEastAsia" w:hint="eastAsia"/>
-        </w:rPr>
-        <w:t>在模型中</w:t>
+          <w:rFonts w:asciiTheme="minorEastAsia" w:hAnsiTheme="minorEastAsia"/>
+        </w:rPr>
+      </w:pPr>
+      <w:r>
+        <w:rPr>
+          <w:rFonts w:asciiTheme="minorEastAsia" w:hAnsiTheme="minorEastAsia" w:hint="eastAsia"/>
+        </w:rPr>
+        <w:t>在</w:t>
+      </w:r>
+      <w:r>
+        <w:rPr>
+          <w:rFonts w:asciiTheme="minorEastAsia" w:hAnsiTheme="minorEastAsia"/>
+        </w:rPr>
+        <w:t>主</w:t>
+      </w:r>
+      <w:r>
+        <w:rPr>
+          <w:rFonts w:asciiTheme="minorEastAsia" w:hAnsiTheme="minorEastAsia" w:hint="eastAsia"/>
+        </w:rPr>
+        <w:t>模型中</w:t>
       </w:r>
       <w:r>
         <w:rPr>
@@ -1931,7 +1951,19 @@
         <w:rPr>
           <w:rFonts w:asciiTheme="minorEastAsia" w:hAnsiTheme="minorEastAsia"/>
         </w:rPr>
-        <w:t>用户的每项异常值与状态时间设置</w:t>
+        <w:t>用户的每项异常值与状态时间</w:t>
+      </w:r>
+      <w:r>
+        <w:rPr>
+          <w:rFonts w:asciiTheme="minorEastAsia" w:hAnsiTheme="minorEastAsia"/>
+        </w:rPr>
+        <w:t>,</w:t>
+      </w:r>
+      <w:r>
+        <w:rPr>
+          <w:rFonts w:asciiTheme="minorEastAsia" w:hAnsiTheme="minorEastAsia"/>
+        </w:rPr>
+        <w:t>设置</w:t>
       </w:r>
       <w:r>
         <w:rPr>
@@ -1973,7 +2005,7 @@
         <w:rPr>
           <w:rFonts w:asciiTheme="minorEastAsia" w:hAnsiTheme="minorEastAsia"/>
         </w:rPr>
-        <w:t>将用户的“漏电相似</w:t>
+        <w:t>将用户的漏电相似</w:t>
       </w:r>
       <w:r>
         <w:rPr>
@@ -1985,7 +2017,7 @@
         <w:rPr>
           <w:rFonts w:asciiTheme="minorEastAsia" w:hAnsiTheme="minorEastAsia"/>
         </w:rPr>
-        <w:t>”或“窃电相似值”增加</w:t>
+        <w:t>或窃电相似值增加</w:t>
       </w:r>
       <w:r>
         <w:rPr>
@@ -2003,7 +2035,7 @@
         <w:rPr>
           <w:rFonts w:asciiTheme="minorEastAsia" w:hAnsiTheme="minorEastAsia"/>
         </w:rPr>
-        <w:t>“漏电相似值”或“窃电相似值”超过阈值，</w:t>
+        <w:t>漏电相似值或窃电相似值超过阈值，</w:t>
       </w:r>
       <w:r>
         <w:rPr>
@@ -2017,31 +2049,263 @@
         </w:rPr>
         <w:t>漏电警报或窃电警报。</w:t>
       </w:r>
+      <w:r>
+        <w:rPr>
+          <w:rFonts w:asciiTheme="minorEastAsia" w:hAnsiTheme="minorEastAsia"/>
+        </w:rPr>
+        <w:t>主</w:t>
+      </w:r>
+      <w:r>
+        <w:rPr>
+          <w:rFonts w:asciiTheme="minorEastAsia" w:hAnsiTheme="minorEastAsia"/>
+        </w:rPr>
+        <w:t>模型结构图如图2</w:t>
+      </w:r>
+      <w:r>
+        <w:rPr>
+          <w:rFonts w:asciiTheme="minorEastAsia" w:hAnsiTheme="minorEastAsia"/>
+        </w:rPr>
+        <w:t>-1</w:t>
+      </w:r>
+      <w:r>
+        <w:rPr>
+          <w:rFonts w:asciiTheme="minorEastAsia" w:hAnsiTheme="minorEastAsia" w:hint="eastAsia"/>
+        </w:rPr>
+        <w:t>所示</w:t>
+      </w:r>
+      <w:r>
+        <w:rPr>
+          <w:rFonts w:asciiTheme="minorEastAsia" w:hAnsiTheme="minorEastAsia"/>
+        </w:rPr>
+        <w:t>。</w:t>
+      </w:r>
+    </w:p>
+    <w:p>
+      <w:pPr>
+        <w:ind w:firstLine="420"/>
+        <w:rPr>
+          <w:rFonts w:asciiTheme="minorEastAsia" w:hAnsiTheme="minorEastAsia"/>
+        </w:rPr>
+      </w:pPr>
+      <w:r>
+        <w:rPr>
+          <w:rFonts w:asciiTheme="minorEastAsia" w:hAnsiTheme="minorEastAsia"/>
+        </w:rPr>
+        <w:t>同时为确定用户的窃电行为，</w:t>
+      </w:r>
+      <w:r>
+        <w:rPr>
+          <w:rFonts w:asciiTheme="minorEastAsia" w:hAnsiTheme="minorEastAsia" w:hint="eastAsia"/>
+        </w:rPr>
+        <w:t>用户</w:t>
+      </w:r>
+      <w:r>
+        <w:rPr>
+          <w:rFonts w:asciiTheme="minorEastAsia" w:hAnsiTheme="minorEastAsia"/>
+        </w:rPr>
+        <w:t>每时刻</w:t>
+      </w:r>
+      <w:r>
+        <w:rPr>
+          <w:rFonts w:asciiTheme="minorEastAsia" w:hAnsiTheme="minorEastAsia" w:hint="eastAsia"/>
+        </w:rPr>
+        <w:t>的</w:t>
+      </w:r>
+      <w:r>
+        <w:rPr>
+          <w:rFonts w:asciiTheme="minorEastAsia" w:hAnsiTheme="minorEastAsia"/>
+        </w:rPr>
+        <w:t>应耗电量应被预测，</w:t>
+      </w:r>
+      <w:r>
+        <w:rPr>
+          <w:rFonts w:asciiTheme="minorEastAsia" w:hAnsiTheme="minorEastAsia" w:hint="eastAsia"/>
+        </w:rPr>
+        <w:t>并与</w:t>
+      </w:r>
+      <w:r>
+        <w:rPr>
+          <w:rFonts w:asciiTheme="minorEastAsia" w:hAnsiTheme="minorEastAsia"/>
+        </w:rPr>
+        <w:t>此时刻的</w:t>
+      </w:r>
+      <w:r>
+        <w:rPr>
+          <w:rFonts w:asciiTheme="minorEastAsia" w:hAnsiTheme="minorEastAsia" w:hint="eastAsia"/>
+        </w:rPr>
+        <w:t>实际</w:t>
+      </w:r>
+      <w:r>
+        <w:rPr>
+          <w:rFonts w:asciiTheme="minorEastAsia" w:hAnsiTheme="minorEastAsia"/>
+        </w:rPr>
+        <w:t>耗电量进行对比，</w:t>
+      </w:r>
+      <w:r>
+        <w:rPr>
+          <w:rFonts w:asciiTheme="minorEastAsia" w:hAnsiTheme="minorEastAsia" w:hint="eastAsia"/>
+        </w:rPr>
+        <w:t>进而更加确定</w:t>
+      </w:r>
+      <w:r>
+        <w:rPr>
+          <w:rFonts w:asciiTheme="minorEastAsia" w:hAnsiTheme="minorEastAsia"/>
+        </w:rPr>
+        <w:t>用户的窃电行为。</w:t>
+      </w:r>
+      <w:r>
+        <w:rPr>
+          <w:rFonts w:asciiTheme="minorEastAsia" w:hAnsiTheme="minorEastAsia" w:hint="eastAsia"/>
+        </w:rPr>
+        <w:t>为此</w:t>
+      </w:r>
+      <w:r>
+        <w:rPr>
+          <w:rFonts w:asciiTheme="minorEastAsia" w:hAnsiTheme="minorEastAsia"/>
+        </w:rPr>
+        <w:t>，</w:t>
+      </w:r>
+      <w:r>
+        <w:rPr>
+          <w:rFonts w:asciiTheme="minorEastAsia" w:hAnsiTheme="minorEastAsia" w:hint="eastAsia"/>
+        </w:rPr>
+        <w:t>需建立一</w:t>
+      </w:r>
+      <w:r>
+        <w:rPr>
+          <w:rFonts w:asciiTheme="minorEastAsia" w:hAnsiTheme="minorEastAsia"/>
+        </w:rPr>
+        <w:t>子模型以预测用户每时刻应耗电量，</w:t>
+      </w:r>
+      <w:r>
+        <w:rPr>
+          <w:rFonts w:asciiTheme="minorEastAsia" w:hAnsiTheme="minorEastAsia" w:hint="eastAsia"/>
+        </w:rPr>
+        <w:t>并与用户</w:t>
+      </w:r>
+      <w:r>
+        <w:rPr>
+          <w:rFonts w:asciiTheme="minorEastAsia" w:hAnsiTheme="minorEastAsia"/>
+        </w:rPr>
+        <w:t>实时耗电量相对比。</w:t>
+      </w:r>
+      <w:r>
+        <w:rPr>
+          <w:rFonts w:asciiTheme="minorEastAsia" w:hAnsiTheme="minorEastAsia" w:hint="eastAsia"/>
+        </w:rPr>
+        <w:t>我们将它视为</w:t>
+      </w:r>
+      <w:r>
+        <w:rPr>
+          <w:rFonts w:asciiTheme="minorEastAsia" w:hAnsiTheme="minorEastAsia"/>
+        </w:rPr>
+        <w:t>用户的一个实时行为，</w:t>
+      </w:r>
+      <w:r>
+        <w:rPr>
+          <w:rFonts w:asciiTheme="minorEastAsia" w:hAnsiTheme="minorEastAsia" w:hint="eastAsia"/>
+        </w:rPr>
+        <w:t>进而</w:t>
+      </w:r>
+      <w:r>
+        <w:rPr>
+          <w:rFonts w:asciiTheme="minorEastAsia" w:hAnsiTheme="minorEastAsia"/>
+        </w:rPr>
+        <w:t>通过子模型的实时计算</w:t>
+      </w:r>
+      <w:r>
+        <w:rPr>
+          <w:rFonts w:asciiTheme="minorEastAsia" w:hAnsiTheme="minorEastAsia" w:hint="eastAsia"/>
+        </w:rPr>
+        <w:t>返回</w:t>
+      </w:r>
+      <w:r>
+        <w:rPr>
+          <w:rFonts w:asciiTheme="minorEastAsia" w:hAnsiTheme="minorEastAsia"/>
+        </w:rPr>
+        <w:t>用户行为的窃电相似值与窃电相似值。</w:t>
+      </w:r>
+      <w:r>
+        <w:rPr>
+          <w:rFonts w:asciiTheme="minorEastAsia" w:hAnsiTheme="minorEastAsia" w:hint="eastAsia"/>
+        </w:rPr>
+        <w:t>子模型的</w:t>
+      </w:r>
+      <w:r>
+        <w:rPr>
+          <w:rFonts w:asciiTheme="minorEastAsia" w:hAnsiTheme="minorEastAsia"/>
+        </w:rPr>
+        <w:t>结构图如图2-2</w:t>
+      </w:r>
+      <w:r>
+        <w:rPr>
+          <w:rFonts w:asciiTheme="minorEastAsia" w:hAnsiTheme="minorEastAsia" w:hint="eastAsia"/>
+        </w:rPr>
+        <w:t>所示</w:t>
+      </w:r>
+      <w:r>
+        <w:rPr>
+          <w:rFonts w:asciiTheme="minorEastAsia" w:hAnsiTheme="minorEastAsia"/>
+        </w:rPr>
+        <w:t>。</w:t>
+      </w:r>
+    </w:p>
+    <w:p>
+      <w:pPr>
+        <w:rPr>
+          <w:rFonts w:asciiTheme="minorEastAsia" w:hAnsiTheme="minorEastAsia"/>
+          <w:sz w:val="32"/>
+        </w:rPr>
+      </w:pPr>
       <w:bookmarkStart w:id="0" w:name="_GoBack"/>
       <w:bookmarkEnd w:id="0"/>
     </w:p>
     <w:p>
       <w:pPr>
         <w:rPr>
-          <w:rFonts w:asciiTheme="minorEastAsia" w:hAnsiTheme="minorEastAsia"/>
-          <w:b/>
-          <w:sz w:val="32"/>
-        </w:rPr>
-      </w:pPr>
-      <w:r>
-        <w:rPr>
-          <w:rFonts w:asciiTheme="minorEastAsia" w:hAnsiTheme="minorEastAsia" w:hint="eastAsia"/>
-          <w:b/>
-          <w:sz w:val="32"/>
-        </w:rPr>
-        <w:t>变量设计</w:t>
-      </w:r>
-    </w:p>
-    <w:p>
-      <w:pPr>
-        <w:rPr>
-          <w:rFonts w:asciiTheme="minorEastAsia" w:hAnsiTheme="minorEastAsia"/>
-          <w:sz w:val="32"/>
+          <w:rFonts w:asciiTheme="minorEastAsia" w:hAnsiTheme="minorEastAsia" w:hint="eastAsia"/>
+          <w:b/>
+          <w:sz w:val="32"/>
+        </w:rPr>
+      </w:pPr>
+      <w:r>
+        <w:rPr>
+          <w:rFonts w:asciiTheme="minorEastAsia" w:hAnsiTheme="minorEastAsia" w:hint="eastAsia"/>
+          <w:b/>
+          <w:sz w:val="32"/>
+        </w:rPr>
+        <w:t>变量</w:t>
+      </w:r>
+      <w:r>
+        <w:rPr>
+          <w:rFonts w:asciiTheme="minorEastAsia" w:hAnsiTheme="minorEastAsia"/>
+          <w:b/>
+          <w:sz w:val="32"/>
+        </w:rPr>
+        <w:t>/</w:t>
+      </w:r>
+      <w:r>
+        <w:rPr>
+          <w:rFonts w:asciiTheme="minorEastAsia" w:hAnsiTheme="minorEastAsia" w:hint="eastAsia"/>
+          <w:b/>
+          <w:sz w:val="32"/>
+        </w:rPr>
+        <w:t>常量</w:t>
+      </w:r>
+      <w:r>
+        <w:rPr>
+          <w:rFonts w:asciiTheme="minorEastAsia" w:hAnsiTheme="minorEastAsia" w:hint="eastAsia"/>
+          <w:b/>
+          <w:sz w:val="32"/>
+        </w:rPr>
+        <w:t>设计</w:t>
+      </w:r>
+    </w:p>
+    <w:p>
+      <w:pPr>
+        <w:rPr>
+          <w:rFonts w:asciiTheme="minorEastAsia" w:hAnsiTheme="minorEastAsia"/>
+          <w:b/>
         </w:rPr>
       </w:pPr>
       <w:r>
@@ -2058,6 +2322,288 @@
         </w:rPr>
         <w:softHyphen/>
       </w:r>
+      <w:r>
+        <w:rPr>
+          <w:rFonts w:asciiTheme="minorEastAsia" w:hAnsiTheme="minorEastAsia"/>
+          <w:sz w:val="32"/>
+        </w:rPr>
+        <w:tab/>
+      </w:r>
+      <w:r>
+        <w:rPr>
+          <w:rFonts w:asciiTheme="minorEastAsia" w:hAnsiTheme="minorEastAsia"/>
+          <w:b/>
+        </w:rPr>
+        <w:t>用户：</w:t>
+      </w:r>
+    </w:p>
+    <w:p>
+      <w:pPr>
+        <w:jc w:val="center"/>
+        <w:rPr>
+          <w:rFonts w:asciiTheme="minorEastAsia" w:hAnsiTheme="minorEastAsia"/>
+          <w:sz w:val="32"/>
+        </w:rPr>
+      </w:pPr>
+      <w:r>
+        <w:rPr>
+          <w:rFonts w:asciiTheme="minorEastAsia" w:hAnsiTheme="minorEastAsia"/>
+          <w:b/>
+          <w:sz w:val="36"/>
+        </w:rPr>
+        <w:t>L</w:t>
+      </w:r>
+      <w:r>
+        <w:rPr>
+          <w:rFonts w:asciiTheme="minorEastAsia" w:hAnsiTheme="minorEastAsia"/>
+          <w:b/>
+          <w:sz w:val="36"/>
+          <w:vertAlign w:val="subscript"/>
+        </w:rPr>
+        <w:t>t</w:t>
+      </w:r>
+      <w:r>
+        <w:rPr>
+          <w:rFonts w:asciiTheme="minorEastAsia" w:hAnsiTheme="minorEastAsia"/>
+          <w:b/>
+          <w:sz w:val="32"/>
+        </w:rPr>
+        <w:t xml:space="preserve">  </w:t>
+      </w:r>
+      <w:r>
+        <w:rPr>
+          <w:rFonts w:asciiTheme="minorEastAsia" w:hAnsiTheme="minorEastAsia"/>
+          <w:sz w:val="32"/>
+        </w:rPr>
+        <w:t>t</w:t>
+      </w:r>
+      <w:r>
+        <w:rPr>
+          <w:rFonts w:asciiTheme="minorEastAsia" w:hAnsiTheme="minorEastAsia" w:hint="eastAsia"/>
+          <w:sz w:val="32"/>
+        </w:rPr>
+        <w:t>时刻</w:t>
+      </w:r>
+      <w:r>
+        <w:rPr>
+          <w:rFonts w:asciiTheme="minorEastAsia" w:hAnsiTheme="minorEastAsia"/>
+          <w:sz w:val="32"/>
+        </w:rPr>
+        <w:t>用户的</w:t>
+      </w:r>
+      <w:r>
+        <w:rPr>
+          <w:rFonts w:asciiTheme="minorEastAsia" w:hAnsiTheme="minorEastAsia" w:hint="eastAsia"/>
+          <w:sz w:val="32"/>
+        </w:rPr>
+        <w:t>漏</w:t>
+      </w:r>
+      <w:r>
+        <w:rPr>
+          <w:rFonts w:asciiTheme="minorEastAsia" w:hAnsiTheme="minorEastAsia"/>
+          <w:sz w:val="32"/>
+        </w:rPr>
+        <w:t>电相似度</w:t>
+      </w:r>
+    </w:p>
+    <w:p>
+      <w:pPr>
+        <w:jc w:val="center"/>
+        <w:rPr>
+          <w:rFonts w:asciiTheme="minorEastAsia" w:hAnsiTheme="minorEastAsia"/>
+          <w:sz w:val="32"/>
+        </w:rPr>
+      </w:pPr>
+      <w:r>
+        <w:rPr>
+          <w:rFonts w:asciiTheme="minorEastAsia" w:hAnsiTheme="minorEastAsia"/>
+          <w:b/>
+          <w:sz w:val="36"/>
+        </w:rPr>
+        <w:t>T</w:t>
+      </w:r>
+      <w:r>
+        <w:rPr>
+          <w:rFonts w:asciiTheme="minorEastAsia" w:hAnsiTheme="minorEastAsia" w:hint="eastAsia"/>
+          <w:b/>
+          <w:sz w:val="36"/>
+          <w:vertAlign w:val="subscript"/>
+        </w:rPr>
+        <w:t>t</w:t>
+      </w:r>
+      <w:r>
+        <w:rPr>
+          <w:rFonts w:asciiTheme="minorEastAsia" w:hAnsiTheme="minorEastAsia"/>
+          <w:sz w:val="32"/>
+        </w:rPr>
+        <w:t xml:space="preserve">  </w:t>
+      </w:r>
+      <w:r>
+        <w:rPr>
+          <w:rFonts w:asciiTheme="minorEastAsia" w:hAnsiTheme="minorEastAsia" w:hint="eastAsia"/>
+          <w:sz w:val="32"/>
+        </w:rPr>
+        <w:t>t</w:t>
+      </w:r>
+      <w:r>
+        <w:rPr>
+          <w:rFonts w:asciiTheme="minorEastAsia" w:hAnsiTheme="minorEastAsia"/>
+          <w:sz w:val="32"/>
+        </w:rPr>
+        <w:t>时刻用户的</w:t>
+      </w:r>
+      <w:r>
+        <w:rPr>
+          <w:rFonts w:asciiTheme="minorEastAsia" w:hAnsiTheme="minorEastAsia" w:hint="eastAsia"/>
+          <w:sz w:val="32"/>
+        </w:rPr>
+        <w:t>窃</w:t>
+      </w:r>
+      <w:r>
+        <w:rPr>
+          <w:rFonts w:asciiTheme="minorEastAsia" w:hAnsiTheme="minorEastAsia"/>
+          <w:sz w:val="32"/>
+        </w:rPr>
+        <w:t>电相似度</w:t>
+      </w:r>
+    </w:p>
+    <w:p>
+      <w:pPr>
+        <w:jc w:val="center"/>
+        <w:rPr>
+          <w:rFonts w:asciiTheme="minorEastAsia" w:hAnsiTheme="minorEastAsia"/>
+          <w:b/>
+          <w:sz w:val="36"/>
+        </w:rPr>
+      </w:pPr>
+      <w:proofErr w:type="spellStart"/>
+      <w:r>
+        <w:rPr>
+          <w:rFonts w:asciiTheme="minorEastAsia" w:hAnsiTheme="minorEastAsia" w:hint="eastAsia"/>
+          <w:b/>
+          <w:sz w:val="36"/>
+        </w:rPr>
+        <w:t>Lq</w:t>
+      </w:r>
+      <w:r>
+        <w:rPr>
+          <w:rFonts w:asciiTheme="minorEastAsia" w:hAnsiTheme="minorEastAsia"/>
+          <w:b/>
+          <w:sz w:val="36"/>
+          <w:vertAlign w:val="subscript"/>
+        </w:rPr>
+        <w:t>t</w:t>
+      </w:r>
+      <w:proofErr w:type="spellEnd"/>
+      <w:r>
+        <w:rPr>
+          <w:rFonts w:asciiTheme="minorEastAsia" w:hAnsiTheme="minorEastAsia"/>
+          <w:b/>
+          <w:sz w:val="36"/>
+        </w:rPr>
+        <w:t xml:space="preserve">  </w:t>
+      </w:r>
+      <w:r>
+        <w:rPr>
+          <w:rFonts w:asciiTheme="minorEastAsia" w:hAnsiTheme="minorEastAsia"/>
+          <w:sz w:val="32"/>
+        </w:rPr>
+        <w:t>t</w:t>
+      </w:r>
+      <w:r>
+        <w:rPr>
+          <w:rFonts w:asciiTheme="minorEastAsia" w:hAnsiTheme="minorEastAsia" w:hint="eastAsia"/>
+          <w:sz w:val="32"/>
+        </w:rPr>
+        <w:t>时刻</w:t>
+      </w:r>
+      <w:r>
+        <w:rPr>
+          <w:rFonts w:asciiTheme="minorEastAsia" w:hAnsiTheme="minorEastAsia"/>
+          <w:sz w:val="32"/>
+        </w:rPr>
+        <w:t>用户的漏电阈值</w:t>
+      </w:r>
+    </w:p>
+    <w:p>
+      <w:pPr>
+        <w:jc w:val="center"/>
+        <w:rPr>
+          <w:rFonts w:asciiTheme="minorEastAsia" w:hAnsiTheme="minorEastAsia"/>
+          <w:sz w:val="32"/>
+        </w:rPr>
+      </w:pPr>
+      <w:proofErr w:type="spellStart"/>
+      <w:r>
+        <w:rPr>
+          <w:rFonts w:asciiTheme="minorEastAsia" w:hAnsiTheme="minorEastAsia" w:hint="eastAsia"/>
+          <w:b/>
+          <w:sz w:val="36"/>
+        </w:rPr>
+        <w:t>Tq</w:t>
+      </w:r>
+      <w:r>
+        <w:rPr>
+          <w:rFonts w:asciiTheme="minorEastAsia" w:hAnsiTheme="minorEastAsia"/>
+          <w:b/>
+          <w:sz w:val="36"/>
+          <w:vertAlign w:val="subscript"/>
+        </w:rPr>
+        <w:t>t</w:t>
+      </w:r>
+      <w:proofErr w:type="spellEnd"/>
+      <w:r>
+        <w:rPr>
+          <w:rFonts w:asciiTheme="minorEastAsia" w:hAnsiTheme="minorEastAsia"/>
+          <w:b/>
+          <w:sz w:val="36"/>
+        </w:rPr>
+        <w:t xml:space="preserve">  </w:t>
+      </w:r>
+      <w:r>
+        <w:rPr>
+          <w:rFonts w:asciiTheme="minorEastAsia" w:hAnsiTheme="minorEastAsia" w:hint="eastAsia"/>
+          <w:sz w:val="32"/>
+        </w:rPr>
+        <w:t>t</w:t>
+      </w:r>
+      <w:r>
+        <w:rPr>
+          <w:rFonts w:asciiTheme="minorEastAsia" w:hAnsiTheme="minorEastAsia"/>
+          <w:sz w:val="32"/>
+        </w:rPr>
+        <w:t>时刻</w:t>
+      </w:r>
+      <w:r>
+        <w:rPr>
+          <w:rFonts w:asciiTheme="minorEastAsia" w:hAnsiTheme="minorEastAsia"/>
+          <w:sz w:val="32"/>
+        </w:rPr>
+        <w:t>用户的</w:t>
+      </w:r>
+      <w:r>
+        <w:rPr>
+          <w:rFonts w:asciiTheme="minorEastAsia" w:hAnsiTheme="minorEastAsia" w:hint="eastAsia"/>
+          <w:sz w:val="32"/>
+        </w:rPr>
+        <w:t>窃</w:t>
+      </w:r>
+      <w:r>
+        <w:rPr>
+          <w:rFonts w:asciiTheme="minorEastAsia" w:hAnsiTheme="minorEastAsia"/>
+          <w:sz w:val="32"/>
+        </w:rPr>
+        <w:t>电阈值</w:t>
+      </w:r>
+    </w:p>
+    <w:p>
+      <w:pPr>
+        <w:jc w:val="center"/>
+        <w:rPr>
+          <w:rFonts w:asciiTheme="minorEastAsia" w:hAnsiTheme="minorEastAsia" w:hint="eastAsia"/>
+          <w:sz w:val="32"/>
+        </w:rPr>
+      </w:pPr>
     </w:p>
     <w:sectPr>
       <w:footerReference w:type="even" r:id="rId9"/>
@@ -2112,6 +2658,19 @@
         <w:rStyle w:val="ab"/>
       </w:rPr>
       <w:instrText xml:space="preserve">PAGE  </w:instrText>
+    </w:r>
+    <w:r>
+      <w:rPr>
+        <w:rStyle w:val="ab"/>
+      </w:rPr>
+      <w:fldChar w:fldCharType="separate"/>
+    </w:r>
+    <w:r>
+      <w:rPr>
+        <w:rStyle w:val="ab"/>
+        <w:noProof/>
+      </w:rPr>
+      <w:t>- 2 -</w:t>
     </w:r>
     <w:r>
       <w:rPr>
@@ -2166,7 +2725,7 @@
         <w:noProof/>
         <w:sz w:val="21"/>
       </w:rPr>
-      <w:t>- 2 -</w:t>
+      <w:t>- 3 -</w:t>
     </w:r>
     <w:r>
       <w:rPr>
@@ -2266,7 +2825,21 @@
         <w:color w:val="000000" w:themeColor="text1"/>
         <w:sz w:val="20"/>
       </w:rPr>
-      <w:t>已包含漏电保护器。</w:t>
+      <w:t>已包含漏电保护器</w:t>
+    </w:r>
+    <w:r>
+      <w:rPr>
+        <w:color w:val="000000" w:themeColor="text1"/>
+        <w:sz w:val="20"/>
+      </w:rPr>
+      <w:t>,</w:t>
+    </w:r>
+    <w:r>
+      <w:rPr>
+        <w:color w:val="000000" w:themeColor="text1"/>
+        <w:sz w:val="20"/>
+      </w:rPr>
+      <w:t>且示例电路图为工业电路图。</w:t>
     </w:r>
   </w:p>
 </w:ftr>

</xml_diff>